<commit_message>
ADD: Timeline 5 sec TMBD requests timeout
</commit_message>
<xml_diff>
--- a/docs/Dokumentacja techniczna.docx
+++ b/docs/Dokumentacja techniczna.docx
@@ -112,6 +112,13 @@
     </w:p>
     <w:sdt>
       <w:sdtPr>
+        <w:rPr>
+          <w:rFonts w:asciiTheme="minorHAnsi" w:eastAsiaTheme="minorHAnsi" w:hAnsiTheme="minorHAnsi" w:cstheme="minorBidi"/>
+          <w:color w:val="auto"/>
+          <w:sz w:val="22"/>
+          <w:szCs w:val="22"/>
+          <w:lang w:eastAsia="en-US"/>
+        </w:rPr>
         <w:id w:val="177777937"/>
         <w:docPartObj>
           <w:docPartGallery w:val="Table of Contents"/>
@@ -120,13 +127,8 @@
       </w:sdtPr>
       <w:sdtEndPr>
         <w:rPr>
-          <w:rFonts w:asciiTheme="minorHAnsi" w:eastAsiaTheme="minorHAnsi" w:hAnsiTheme="minorHAnsi" w:cstheme="minorBidi"/>
           <w:b/>
           <w:bCs/>
-          <w:color w:val="auto"/>
-          <w:sz w:val="22"/>
-          <w:szCs w:val="22"/>
-          <w:lang w:eastAsia="en-US"/>
         </w:rPr>
       </w:sdtEndPr>
       <w:sdtContent>
@@ -160,7 +162,7 @@
           <w:r>
             <w:fldChar w:fldCharType="separate"/>
           </w:r>
-          <w:hyperlink w:anchor="_Toc18255877" w:history="1">
+          <w:hyperlink w:anchor="_Toc20334862" w:history="1">
             <w:r>
               <w:rPr>
                 <w:rStyle w:val="Hipercze"/>
@@ -202,7 +204,7 @@
                 <w:noProof/>
                 <w:webHidden/>
               </w:rPr>
-              <w:instrText xml:space="preserve"> PAGEREF _Toc18255877 \h </w:instrText>
+              <w:instrText xml:space="preserve"> PAGEREF _Toc20334862 \h </w:instrText>
             </w:r>
             <w:r>
               <w:rPr>
@@ -246,7 +248,7 @@
               <w:lang w:eastAsia="pl-PL"/>
             </w:rPr>
           </w:pPr>
-          <w:hyperlink w:anchor="_Toc18255878" w:history="1">
+          <w:hyperlink w:anchor="_Toc20334863" w:history="1">
             <w:r>
               <w:rPr>
                 <w:rStyle w:val="Hipercze"/>
@@ -288,7 +290,7 @@
                 <w:noProof/>
                 <w:webHidden/>
               </w:rPr>
-              <w:instrText xml:space="preserve"> PAGEREF _Toc18255878 \h </w:instrText>
+              <w:instrText xml:space="preserve"> PAGEREF _Toc20334863 \h </w:instrText>
             </w:r>
             <w:r>
               <w:rPr>
@@ -332,7 +334,7 @@
               <w:lang w:eastAsia="pl-PL"/>
             </w:rPr>
           </w:pPr>
-          <w:hyperlink w:anchor="_Toc18255879" w:history="1">
+          <w:hyperlink w:anchor="_Toc20334864" w:history="1">
             <w:r>
               <w:rPr>
                 <w:rStyle w:val="Hipercze"/>
@@ -374,7 +376,7 @@
                 <w:noProof/>
                 <w:webHidden/>
               </w:rPr>
-              <w:instrText xml:space="preserve"> PAGEREF _Toc18255879 \h </w:instrText>
+              <w:instrText xml:space="preserve"> PAGEREF _Toc20334864 \h </w:instrText>
             </w:r>
             <w:r>
               <w:rPr>
@@ -417,7 +419,7 @@
               <w:lang w:eastAsia="pl-PL"/>
             </w:rPr>
           </w:pPr>
-          <w:hyperlink w:anchor="_Toc18255880" w:history="1">
+          <w:hyperlink w:anchor="_Toc20334865" w:history="1">
             <w:r>
               <w:rPr>
                 <w:rStyle w:val="Hipercze"/>
@@ -444,7 +446,7 @@
                 <w:noProof/>
                 <w:webHidden/>
               </w:rPr>
-              <w:instrText xml:space="preserve"> PAGEREF _Toc18255880 \h </w:instrText>
+              <w:instrText xml:space="preserve"> PAGEREF _Toc20334865 \h </w:instrText>
             </w:r>
             <w:r>
               <w:rPr>
@@ -487,7 +489,7 @@
               <w:lang w:eastAsia="pl-PL"/>
             </w:rPr>
           </w:pPr>
-          <w:hyperlink w:anchor="_Toc18255881" w:history="1">
+          <w:hyperlink w:anchor="_Toc20334866" w:history="1">
             <w:r>
               <w:rPr>
                 <w:rStyle w:val="Hipercze"/>
@@ -514,7 +516,7 @@
                 <w:noProof/>
                 <w:webHidden/>
               </w:rPr>
-              <w:instrText xml:space="preserve"> PAGEREF _Toc18255881 \h </w:instrText>
+              <w:instrText xml:space="preserve"> PAGEREF _Toc20334866 \h </w:instrText>
             </w:r>
             <w:r>
               <w:rPr>
@@ -557,7 +559,7 @@
               <w:lang w:eastAsia="pl-PL"/>
             </w:rPr>
           </w:pPr>
-          <w:hyperlink w:anchor="_Toc18255882" w:history="1">
+          <w:hyperlink w:anchor="_Toc20334867" w:history="1">
             <w:r>
               <w:rPr>
                 <w:rStyle w:val="Hipercze"/>
@@ -584,7 +586,7 @@
                 <w:noProof/>
                 <w:webHidden/>
               </w:rPr>
-              <w:instrText xml:space="preserve"> PAGEREF _Toc18255882 \h </w:instrText>
+              <w:instrText xml:space="preserve"> PAGEREF _Toc20334867 \h </w:instrText>
             </w:r>
             <w:r>
               <w:rPr>
@@ -627,7 +629,7 @@
               <w:lang w:eastAsia="pl-PL"/>
             </w:rPr>
           </w:pPr>
-          <w:hyperlink w:anchor="_Toc18255883" w:history="1">
+          <w:hyperlink w:anchor="_Toc20334868" w:history="1">
             <w:r>
               <w:rPr>
                 <w:rStyle w:val="Hipercze"/>
@@ -654,7 +656,7 @@
                 <w:noProof/>
                 <w:webHidden/>
               </w:rPr>
-              <w:instrText xml:space="preserve"> PAGEREF _Toc18255883 \h </w:instrText>
+              <w:instrText xml:space="preserve"> PAGEREF _Toc20334868 \h </w:instrText>
             </w:r>
             <w:r>
               <w:rPr>
@@ -697,7 +699,7 @@
               <w:lang w:eastAsia="pl-PL"/>
             </w:rPr>
           </w:pPr>
-          <w:hyperlink w:anchor="_Toc18255884" w:history="1">
+          <w:hyperlink w:anchor="_Toc20334869" w:history="1">
             <w:r>
               <w:rPr>
                 <w:rStyle w:val="Hipercze"/>
@@ -724,7 +726,7 @@
                 <w:noProof/>
                 <w:webHidden/>
               </w:rPr>
-              <w:instrText xml:space="preserve"> PAGEREF _Toc18255884 \h </w:instrText>
+              <w:instrText xml:space="preserve"> PAGEREF _Toc20334869 \h </w:instrText>
             </w:r>
             <w:r>
               <w:rPr>
@@ -767,7 +769,7 @@
               <w:lang w:eastAsia="pl-PL"/>
             </w:rPr>
           </w:pPr>
-          <w:hyperlink w:anchor="_Toc18255885" w:history="1">
+          <w:hyperlink w:anchor="_Toc20334870" w:history="1">
             <w:r>
               <w:rPr>
                 <w:rStyle w:val="Hipercze"/>
@@ -794,7 +796,7 @@
                 <w:noProof/>
                 <w:webHidden/>
               </w:rPr>
-              <w:instrText xml:space="preserve"> PAGEREF _Toc18255885 \h </w:instrText>
+              <w:instrText xml:space="preserve"> PAGEREF _Toc20334870 \h </w:instrText>
             </w:r>
             <w:r>
               <w:rPr>
@@ -837,7 +839,7 @@
               <w:lang w:eastAsia="pl-PL"/>
             </w:rPr>
           </w:pPr>
-          <w:hyperlink w:anchor="_Toc18255886" w:history="1">
+          <w:hyperlink w:anchor="_Toc20334871" w:history="1">
             <w:r>
               <w:rPr>
                 <w:rStyle w:val="Hipercze"/>
@@ -864,7 +866,7 @@
                 <w:noProof/>
                 <w:webHidden/>
               </w:rPr>
-              <w:instrText xml:space="preserve"> PAGEREF _Toc18255886 \h </w:instrText>
+              <w:instrText xml:space="preserve"> PAGEREF _Toc20334871 \h </w:instrText>
             </w:r>
             <w:r>
               <w:rPr>
@@ -907,7 +909,7 @@
               <w:lang w:eastAsia="pl-PL"/>
             </w:rPr>
           </w:pPr>
-          <w:hyperlink w:anchor="_Toc18255887" w:history="1">
+          <w:hyperlink w:anchor="_Toc20334872" w:history="1">
             <w:r>
               <w:rPr>
                 <w:rStyle w:val="Hipercze"/>
@@ -934,7 +936,7 @@
                 <w:noProof/>
                 <w:webHidden/>
               </w:rPr>
-              <w:instrText xml:space="preserve"> PAGEREF _Toc18255887 \h </w:instrText>
+              <w:instrText xml:space="preserve"> PAGEREF _Toc20334872 \h </w:instrText>
             </w:r>
             <w:r>
               <w:rPr>
@@ -977,7 +979,7 @@
               <w:lang w:eastAsia="pl-PL"/>
             </w:rPr>
           </w:pPr>
-          <w:hyperlink w:anchor="_Toc18255888" w:history="1">
+          <w:hyperlink w:anchor="_Toc20334873" w:history="1">
             <w:r>
               <w:rPr>
                 <w:rStyle w:val="Hipercze"/>
@@ -1004,7 +1006,7 @@
                 <w:noProof/>
                 <w:webHidden/>
               </w:rPr>
-              <w:instrText xml:space="preserve"> PAGEREF _Toc18255888 \h </w:instrText>
+              <w:instrText xml:space="preserve"> PAGEREF _Toc20334873 \h </w:instrText>
             </w:r>
             <w:r>
               <w:rPr>
@@ -1047,7 +1049,7 @@
               <w:lang w:eastAsia="pl-PL"/>
             </w:rPr>
           </w:pPr>
-          <w:hyperlink w:anchor="_Toc18255889" w:history="1">
+          <w:hyperlink w:anchor="_Toc20334874" w:history="1">
             <w:r>
               <w:rPr>
                 <w:rStyle w:val="Hipercze"/>
@@ -1074,7 +1076,7 @@
                 <w:noProof/>
                 <w:webHidden/>
               </w:rPr>
-              <w:instrText xml:space="preserve"> PAGEREF _Toc18255889 \h </w:instrText>
+              <w:instrText xml:space="preserve"> PAGEREF _Toc20334874 \h </w:instrText>
             </w:r>
             <w:r>
               <w:rPr>
@@ -1117,7 +1119,7 @@
               <w:lang w:eastAsia="pl-PL"/>
             </w:rPr>
           </w:pPr>
-          <w:hyperlink w:anchor="_Toc18255890" w:history="1">
+          <w:hyperlink w:anchor="_Toc20334875" w:history="1">
             <w:r>
               <w:rPr>
                 <w:rStyle w:val="Hipercze"/>
@@ -1144,7 +1146,7 @@
                 <w:noProof/>
                 <w:webHidden/>
               </w:rPr>
-              <w:instrText xml:space="preserve"> PAGEREF _Toc18255890 \h </w:instrText>
+              <w:instrText xml:space="preserve"> PAGEREF _Toc20334875 \h </w:instrText>
             </w:r>
             <w:r>
               <w:rPr>
@@ -1187,7 +1189,7 @@
               <w:lang w:eastAsia="pl-PL"/>
             </w:rPr>
           </w:pPr>
-          <w:hyperlink w:anchor="_Toc18255891" w:history="1">
+          <w:hyperlink w:anchor="_Toc20334876" w:history="1">
             <w:r>
               <w:rPr>
                 <w:rStyle w:val="Hipercze"/>
@@ -1214,7 +1216,7 @@
                 <w:noProof/>
                 <w:webHidden/>
               </w:rPr>
-              <w:instrText xml:space="preserve"> PAGEREF _Toc18255891 \h </w:instrText>
+              <w:instrText xml:space="preserve"> PAGEREF _Toc20334876 \h </w:instrText>
             </w:r>
             <w:r>
               <w:rPr>
@@ -1257,7 +1259,7 @@
               <w:lang w:eastAsia="pl-PL"/>
             </w:rPr>
           </w:pPr>
-          <w:hyperlink w:anchor="_Toc18255892" w:history="1">
+          <w:hyperlink w:anchor="_Toc20334877" w:history="1">
             <w:r>
               <w:rPr>
                 <w:rStyle w:val="Hipercze"/>
@@ -1284,7 +1286,7 @@
                 <w:noProof/>
                 <w:webHidden/>
               </w:rPr>
-              <w:instrText xml:space="preserve"> PAGEREF _Toc18255892 \h </w:instrText>
+              <w:instrText xml:space="preserve"> PAGEREF _Toc20334877 \h </w:instrText>
             </w:r>
             <w:r>
               <w:rPr>
@@ -1327,7 +1329,7 @@
               <w:lang w:eastAsia="pl-PL"/>
             </w:rPr>
           </w:pPr>
-          <w:hyperlink w:anchor="_Toc18255893" w:history="1">
+          <w:hyperlink w:anchor="_Toc20334878" w:history="1">
             <w:r>
               <w:rPr>
                 <w:rStyle w:val="Hipercze"/>
@@ -1354,7 +1356,7 @@
                 <w:noProof/>
                 <w:webHidden/>
               </w:rPr>
-              <w:instrText xml:space="preserve"> PAGEREF _Toc18255893 \h </w:instrText>
+              <w:instrText xml:space="preserve"> PAGEREF _Toc20334878 \h </w:instrText>
             </w:r>
             <w:r>
               <w:rPr>
@@ -1397,7 +1399,7 @@
               <w:lang w:eastAsia="pl-PL"/>
             </w:rPr>
           </w:pPr>
-          <w:hyperlink w:anchor="_Toc18255894" w:history="1">
+          <w:hyperlink w:anchor="_Toc20334879" w:history="1">
             <w:r>
               <w:rPr>
                 <w:rStyle w:val="Hipercze"/>
@@ -1424,7 +1426,7 @@
                 <w:noProof/>
                 <w:webHidden/>
               </w:rPr>
-              <w:instrText xml:space="preserve"> PAGEREF _Toc18255894 \h </w:instrText>
+              <w:instrText xml:space="preserve"> PAGEREF _Toc20334879 \h </w:instrText>
             </w:r>
             <w:r>
               <w:rPr>
@@ -1445,6 +1447,78 @@
                 <w:webHidden/>
               </w:rPr>
               <w:t>9</w:t>
+            </w:r>
+            <w:r>
+              <w:rPr>
+                <w:noProof/>
+                <w:webHidden/>
+              </w:rPr>
+              <w:fldChar w:fldCharType="end"/>
+            </w:r>
+          </w:hyperlink>
+          <w:bookmarkStart w:id="0" w:name="_GoBack"/>
+          <w:bookmarkEnd w:id="0"/>
+        </w:p>
+        <w:p>
+          <w:pPr>
+            <w:pStyle w:val="Spistreci3"/>
+            <w:tabs>
+              <w:tab w:val="right" w:leader="dot" w:pos="9062"/>
+            </w:tabs>
+            <w:rPr>
+              <w:rFonts w:eastAsiaTheme="minorEastAsia"/>
+              <w:noProof/>
+              <w:lang w:eastAsia="pl-PL"/>
+            </w:rPr>
+          </w:pPr>
+          <w:hyperlink w:anchor="_Toc20334880" w:history="1">
+            <w:r>
+              <w:rPr>
+                <w:rStyle w:val="Hipercze"/>
+                <w:noProof/>
+              </w:rPr>
+              <w:t>Komponent: SeasonsList</w:t>
+            </w:r>
+            <w:r>
+              <w:rPr>
+                <w:noProof/>
+                <w:webHidden/>
+              </w:rPr>
+              <w:tab/>
+            </w:r>
+            <w:r>
+              <w:rPr>
+                <w:noProof/>
+                <w:webHidden/>
+              </w:rPr>
+              <w:fldChar w:fldCharType="begin"/>
+            </w:r>
+            <w:r>
+              <w:rPr>
+                <w:noProof/>
+                <w:webHidden/>
+              </w:rPr>
+              <w:instrText xml:space="preserve"> PAGEREF _Toc20334880 \h </w:instrText>
+            </w:r>
+            <w:r>
+              <w:rPr>
+                <w:noProof/>
+                <w:webHidden/>
+              </w:rPr>
+            </w:r>
+            <w:r>
+              <w:rPr>
+                <w:noProof/>
+                <w:webHidden/>
+              </w:rPr>
+              <w:fldChar w:fldCharType="separate"/>
+            </w:r>
+            <w:r>
+              <w:rPr>
+                <w:noProof/>
+                <w:webHidden/>
+              </w:rPr>
+              <w:t>10</w:t>
             </w:r>
             <w:r>
               <w:rPr>
@@ -1467,13 +1541,13 @@
               <w:lang w:eastAsia="pl-PL"/>
             </w:rPr>
           </w:pPr>
-          <w:hyperlink w:anchor="_Toc18255895" w:history="1">
+          <w:hyperlink w:anchor="_Toc20334881" w:history="1">
             <w:r>
               <w:rPr>
                 <w:rStyle w:val="Hipercze"/>
                 <w:noProof/>
               </w:rPr>
-              <w:t>Komponent: SeasonsList</w:t>
+              <w:t>Komponent: MediaBox</w:t>
             </w:r>
             <w:r>
               <w:rPr>
@@ -1494,7 +1568,7 @@
                 <w:noProof/>
                 <w:webHidden/>
               </w:rPr>
-              <w:instrText xml:space="preserve"> PAGEREF _Toc18255895 \h </w:instrText>
+              <w:instrText xml:space="preserve"> PAGEREF _Toc20334881 \h </w:instrText>
             </w:r>
             <w:r>
               <w:rPr>
@@ -1537,13 +1611,13 @@
               <w:lang w:eastAsia="pl-PL"/>
             </w:rPr>
           </w:pPr>
-          <w:hyperlink w:anchor="_Toc18255896" w:history="1">
+          <w:hyperlink w:anchor="_Toc20334882" w:history="1">
             <w:r>
               <w:rPr>
                 <w:rStyle w:val="Hipercze"/>
                 <w:noProof/>
               </w:rPr>
-              <w:t>Komponent: MediaBox</w:t>
+              <w:t>Komponent: RecommendationBox</w:t>
             </w:r>
             <w:r>
               <w:rPr>
@@ -1564,7 +1638,7 @@
                 <w:noProof/>
                 <w:webHidden/>
               </w:rPr>
-              <w:instrText xml:space="preserve"> PAGEREF _Toc18255896 \h </w:instrText>
+              <w:instrText xml:space="preserve"> PAGEREF _Toc20334882 \h </w:instrText>
             </w:r>
             <w:r>
               <w:rPr>
@@ -1607,13 +1681,13 @@
               <w:lang w:eastAsia="pl-PL"/>
             </w:rPr>
           </w:pPr>
-          <w:hyperlink w:anchor="_Toc18255897" w:history="1">
+          <w:hyperlink w:anchor="_Toc20334883" w:history="1">
             <w:r>
               <w:rPr>
                 <w:rStyle w:val="Hipercze"/>
                 <w:noProof/>
               </w:rPr>
-              <w:t>Komponent: RecommendationBox</w:t>
+              <w:t>Komponent: FavoritesBox</w:t>
             </w:r>
             <w:r>
               <w:rPr>
@@ -1634,7 +1708,7 @@
                 <w:noProof/>
                 <w:webHidden/>
               </w:rPr>
-              <w:instrText xml:space="preserve"> PAGEREF _Toc18255897 \h </w:instrText>
+              <w:instrText xml:space="preserve"> PAGEREF _Toc20334883 \h </w:instrText>
             </w:r>
             <w:r>
               <w:rPr>
@@ -1655,6 +1729,76 @@
                 <w:webHidden/>
               </w:rPr>
               <w:t>10</w:t>
+            </w:r>
+            <w:r>
+              <w:rPr>
+                <w:noProof/>
+                <w:webHidden/>
+              </w:rPr>
+              <w:fldChar w:fldCharType="end"/>
+            </w:r>
+          </w:hyperlink>
+        </w:p>
+        <w:p>
+          <w:pPr>
+            <w:pStyle w:val="Spistreci2"/>
+            <w:tabs>
+              <w:tab w:val="right" w:leader="dot" w:pos="9062"/>
+            </w:tabs>
+            <w:rPr>
+              <w:rFonts w:eastAsiaTheme="minorEastAsia"/>
+              <w:noProof/>
+              <w:lang w:eastAsia="pl-PL"/>
+            </w:rPr>
+          </w:pPr>
+          <w:hyperlink w:anchor="_Toc20334884" w:history="1">
+            <w:r>
+              <w:rPr>
+                <w:rStyle w:val="Hipercze"/>
+                <w:noProof/>
+              </w:rPr>
+              <w:t>Komponenty osi czasu</w:t>
+            </w:r>
+            <w:r>
+              <w:rPr>
+                <w:noProof/>
+                <w:webHidden/>
+              </w:rPr>
+              <w:tab/>
+            </w:r>
+            <w:r>
+              <w:rPr>
+                <w:noProof/>
+                <w:webHidden/>
+              </w:rPr>
+              <w:fldChar w:fldCharType="begin"/>
+            </w:r>
+            <w:r>
+              <w:rPr>
+                <w:noProof/>
+                <w:webHidden/>
+              </w:rPr>
+              <w:instrText xml:space="preserve"> PAGEREF _Toc20334884 \h </w:instrText>
+            </w:r>
+            <w:r>
+              <w:rPr>
+                <w:noProof/>
+                <w:webHidden/>
+              </w:rPr>
+            </w:r>
+            <w:r>
+              <w:rPr>
+                <w:noProof/>
+                <w:webHidden/>
+              </w:rPr>
+              <w:fldChar w:fldCharType="separate"/>
+            </w:r>
+            <w:r>
+              <w:rPr>
+                <w:noProof/>
+                <w:webHidden/>
+              </w:rPr>
+              <w:t>11</w:t>
             </w:r>
             <w:r>
               <w:rPr>
@@ -1677,13 +1821,13 @@
               <w:lang w:eastAsia="pl-PL"/>
             </w:rPr>
           </w:pPr>
-          <w:hyperlink w:anchor="_Toc18255898" w:history="1">
+          <w:hyperlink w:anchor="_Toc20334885" w:history="1">
             <w:r>
               <w:rPr>
                 <w:rStyle w:val="Hipercze"/>
                 <w:noProof/>
               </w:rPr>
-              <w:t>Komponent: FavoritesBox</w:t>
+              <w:t>Komponent: Timeline</w:t>
             </w:r>
             <w:r>
               <w:rPr>
@@ -1704,7 +1848,7 @@
                 <w:noProof/>
                 <w:webHidden/>
               </w:rPr>
-              <w:instrText xml:space="preserve"> PAGEREF _Toc18255898 \h </w:instrText>
+              <w:instrText xml:space="preserve"> PAGEREF _Toc20334885 \h </w:instrText>
             </w:r>
             <w:r>
               <w:rPr>
@@ -1724,7 +1868,7 @@
                 <w:noProof/>
                 <w:webHidden/>
               </w:rPr>
-              <w:t>10</w:t>
+              <w:t>11</w:t>
             </w:r>
             <w:r>
               <w:rPr>
@@ -1747,13 +1891,13 @@
               <w:lang w:eastAsia="pl-PL"/>
             </w:rPr>
           </w:pPr>
-          <w:hyperlink w:anchor="_Toc18255899" w:history="1">
+          <w:hyperlink w:anchor="_Toc20334886" w:history="1">
             <w:r>
               <w:rPr>
                 <w:rStyle w:val="Hipercze"/>
                 <w:noProof/>
               </w:rPr>
-              <w:t>Komponenty osi czasu</w:t>
+              <w:t>Komponenty zarządzania danymi użytkownika</w:t>
             </w:r>
             <w:r>
               <w:rPr>
@@ -1774,7 +1918,7 @@
                 <w:noProof/>
                 <w:webHidden/>
               </w:rPr>
-              <w:instrText xml:space="preserve"> PAGEREF _Toc18255899 \h </w:instrText>
+              <w:instrText xml:space="preserve"> PAGEREF _Toc20334886 \h </w:instrText>
             </w:r>
             <w:r>
               <w:rPr>
@@ -1817,13 +1961,13 @@
               <w:lang w:eastAsia="pl-PL"/>
             </w:rPr>
           </w:pPr>
-          <w:hyperlink w:anchor="_Toc18255900" w:history="1">
+          <w:hyperlink w:anchor="_Toc20334887" w:history="1">
             <w:r>
               <w:rPr>
                 <w:rStyle w:val="Hipercze"/>
                 <w:noProof/>
               </w:rPr>
-              <w:t>Komponent: Timeline</w:t>
+              <w:t>Komponent: UserAdministration</w:t>
             </w:r>
             <w:r>
               <w:rPr>
@@ -1844,7 +1988,93 @@
                 <w:noProof/>
                 <w:webHidden/>
               </w:rPr>
-              <w:instrText xml:space="preserve"> PAGEREF _Toc18255900 \h </w:instrText>
+              <w:instrText xml:space="preserve"> PAGEREF _Toc20334887 \h </w:instrText>
+            </w:r>
+            <w:r>
+              <w:rPr>
+                <w:noProof/>
+                <w:webHidden/>
+              </w:rPr>
+            </w:r>
+            <w:r>
+              <w:rPr>
+                <w:noProof/>
+                <w:webHidden/>
+              </w:rPr>
+              <w:fldChar w:fldCharType="separate"/>
+            </w:r>
+            <w:r>
+              <w:rPr>
+                <w:noProof/>
+                <w:webHidden/>
+              </w:rPr>
+              <w:t>11</w:t>
+            </w:r>
+            <w:r>
+              <w:rPr>
+                <w:noProof/>
+                <w:webHidden/>
+              </w:rPr>
+              <w:fldChar w:fldCharType="end"/>
+            </w:r>
+          </w:hyperlink>
+        </w:p>
+        <w:p>
+          <w:pPr>
+            <w:pStyle w:val="Spistreci1"/>
+            <w:tabs>
+              <w:tab w:val="left" w:pos="440"/>
+              <w:tab w:val="right" w:leader="dot" w:pos="9062"/>
+            </w:tabs>
+            <w:rPr>
+              <w:rFonts w:eastAsiaTheme="minorEastAsia"/>
+              <w:noProof/>
+              <w:lang w:eastAsia="pl-PL"/>
+            </w:rPr>
+          </w:pPr>
+          <w:hyperlink w:anchor="_Toc20334888" w:history="1">
+            <w:r>
+              <w:rPr>
+                <w:rStyle w:val="Hipercze"/>
+                <w:noProof/>
+              </w:rPr>
+              <w:t>4.</w:t>
+            </w:r>
+            <w:r>
+              <w:rPr>
+                <w:rFonts w:eastAsiaTheme="minorEastAsia"/>
+                <w:noProof/>
+                <w:lang w:eastAsia="pl-PL"/>
+              </w:rPr>
+              <w:tab/>
+            </w:r>
+            <w:r>
+              <w:rPr>
+                <w:rStyle w:val="Hipercze"/>
+                <w:noProof/>
+              </w:rPr>
+              <w:t>Komunikacja z bazą danych</w:t>
+            </w:r>
+            <w:r>
+              <w:rPr>
+                <w:noProof/>
+                <w:webHidden/>
+              </w:rPr>
+              <w:tab/>
+            </w:r>
+            <w:r>
+              <w:rPr>
+                <w:noProof/>
+                <w:webHidden/>
+              </w:rPr>
+              <w:fldChar w:fldCharType="begin"/>
+            </w:r>
+            <w:r>
+              <w:rPr>
+                <w:noProof/>
+                <w:webHidden/>
+              </w:rPr>
+              <w:instrText xml:space="preserve"> PAGEREF _Toc20334888 \h </w:instrText>
             </w:r>
             <w:r>
               <w:rPr>
@@ -1887,13 +2117,13 @@
               <w:lang w:eastAsia="pl-PL"/>
             </w:rPr>
           </w:pPr>
-          <w:hyperlink w:anchor="_Toc18255901" w:history="1">
+          <w:hyperlink w:anchor="_Toc20334889" w:history="1">
             <w:r>
               <w:rPr>
                 <w:rStyle w:val="Hipercze"/>
                 <w:noProof/>
               </w:rPr>
-              <w:t>Komponenty zarządzania danymi użytkownika</w:t>
+              <w:t>Struktura danych</w:t>
             </w:r>
             <w:r>
               <w:rPr>
@@ -1914,77 +2144,7 @@
                 <w:noProof/>
                 <w:webHidden/>
               </w:rPr>
-              <w:instrText xml:space="preserve"> PAGEREF _Toc18255901 \h </w:instrText>
-            </w:r>
-            <w:r>
-              <w:rPr>
-                <w:noProof/>
-                <w:webHidden/>
-              </w:rPr>
-            </w:r>
-            <w:r>
-              <w:rPr>
-                <w:noProof/>
-                <w:webHidden/>
-              </w:rPr>
-              <w:fldChar w:fldCharType="separate"/>
-            </w:r>
-            <w:r>
-              <w:rPr>
-                <w:noProof/>
-                <w:webHidden/>
-              </w:rPr>
-              <w:t>11</w:t>
-            </w:r>
-            <w:r>
-              <w:rPr>
-                <w:noProof/>
-                <w:webHidden/>
-              </w:rPr>
-              <w:fldChar w:fldCharType="end"/>
-            </w:r>
-          </w:hyperlink>
-        </w:p>
-        <w:p>
-          <w:pPr>
-            <w:pStyle w:val="Spistreci3"/>
-            <w:tabs>
-              <w:tab w:val="right" w:leader="dot" w:pos="9062"/>
-            </w:tabs>
-            <w:rPr>
-              <w:rFonts w:eastAsiaTheme="minorEastAsia"/>
-              <w:noProof/>
-              <w:lang w:eastAsia="pl-PL"/>
-            </w:rPr>
-          </w:pPr>
-          <w:hyperlink w:anchor="_Toc18255902" w:history="1">
-            <w:r>
-              <w:rPr>
-                <w:rStyle w:val="Hipercze"/>
-                <w:noProof/>
-              </w:rPr>
-              <w:t>Komponent: UserAdministration</w:t>
-            </w:r>
-            <w:r>
-              <w:rPr>
-                <w:noProof/>
-                <w:webHidden/>
-              </w:rPr>
-              <w:tab/>
-            </w:r>
-            <w:r>
-              <w:rPr>
-                <w:noProof/>
-                <w:webHidden/>
-              </w:rPr>
-              <w:fldChar w:fldCharType="begin"/>
-            </w:r>
-            <w:r>
-              <w:rPr>
-                <w:noProof/>
-                <w:webHidden/>
-              </w:rPr>
-              <w:instrText xml:space="preserve"> PAGEREF _Toc18255902 \h </w:instrText>
+              <w:instrText xml:space="preserve"> PAGEREF _Toc20334889 \h </w:instrText>
             </w:r>
             <w:r>
               <w:rPr>
@@ -2047,7 +2207,7 @@
           <w:numId w:val="1"/>
         </w:numPr>
       </w:pPr>
-      <w:bookmarkStart w:id="0" w:name="_Toc18255877"/>
+      <w:bookmarkStart w:id="1" w:name="_Toc20334862"/>
       <w:r>
         <w:lastRenderedPageBreak/>
         <w:t>Środowisko uruchomieniowe</w:t>
@@ -2055,7 +2215,7 @@
       <w:r>
         <w:t xml:space="preserve"> i konfiguracja</w:t>
       </w:r>
-      <w:bookmarkEnd w:id="0"/>
+      <w:bookmarkEnd w:id="1"/>
     </w:p>
     <w:p>
       <w:pPr>
@@ -2244,14 +2404,14 @@
           <w:numId w:val="1"/>
         </w:numPr>
       </w:pPr>
-      <w:bookmarkStart w:id="1" w:name="_Toc18255878"/>
+      <w:bookmarkStart w:id="2" w:name="_Toc20334863"/>
       <w:r>
         <w:t>Struktura</w:t>
       </w:r>
       <w:r>
         <w:t xml:space="preserve"> aplikacji</w:t>
       </w:r>
-      <w:bookmarkEnd w:id="1"/>
+      <w:bookmarkEnd w:id="2"/>
     </w:p>
     <w:tbl>
       <w:tblPr>
@@ -3905,11 +4065,11 @@
           <w:numId w:val="1"/>
         </w:numPr>
       </w:pPr>
-      <w:bookmarkStart w:id="2" w:name="_Toc18255879"/>
+      <w:bookmarkStart w:id="3" w:name="_Toc20334864"/>
       <w:r>
         <w:t>Komponenty aplikacji</w:t>
       </w:r>
-      <w:bookmarkEnd w:id="2"/>
+      <w:bookmarkEnd w:id="3"/>
     </w:p>
     <w:p>
       <w:r>
@@ -3949,11 +4109,11 @@
       <w:pPr>
         <w:pStyle w:val="Nagwek2"/>
       </w:pPr>
-      <w:bookmarkStart w:id="3" w:name="_Toc18255880"/>
+      <w:bookmarkStart w:id="4" w:name="_Toc20334865"/>
       <w:r>
         <w:t>Komponenty ogólne</w:t>
       </w:r>
-      <w:bookmarkEnd w:id="3"/>
+      <w:bookmarkEnd w:id="4"/>
     </w:p>
     <w:tbl>
       <w:tblPr>
@@ -3983,7 +4143,7 @@
               <w:jc w:val="center"/>
               <w:outlineLvl w:val="2"/>
             </w:pPr>
-            <w:bookmarkStart w:id="4" w:name="_Toc18255881"/>
+            <w:bookmarkStart w:id="5" w:name="_Toc20334866"/>
             <w:r>
               <w:t xml:space="preserve">Komponent: </w:t>
             </w:r>
@@ -3999,7 +4159,7 @@
             <w:r>
               <w:t>Page</w:t>
             </w:r>
-            <w:bookmarkEnd w:id="4"/>
+            <w:bookmarkEnd w:id="5"/>
             <w:proofErr w:type="spellEnd"/>
           </w:p>
         </w:tc>
@@ -4251,11 +4411,11 @@
               <w:jc w:val="center"/>
               <w:outlineLvl w:val="2"/>
             </w:pPr>
-            <w:bookmarkStart w:id="5" w:name="_Toc18255882"/>
+            <w:bookmarkStart w:id="6" w:name="_Toc20334867"/>
             <w:r>
               <w:t>Komponent: Layout</w:t>
             </w:r>
-            <w:bookmarkEnd w:id="5"/>
+            <w:bookmarkEnd w:id="6"/>
           </w:p>
         </w:tc>
       </w:tr>
@@ -4464,7 +4624,7 @@
               <w:jc w:val="center"/>
               <w:outlineLvl w:val="2"/>
             </w:pPr>
-            <w:bookmarkStart w:id="6" w:name="_Toc18255883"/>
+            <w:bookmarkStart w:id="7" w:name="_Toc20334868"/>
             <w:r>
               <w:t xml:space="preserve">Komponent: </w:t>
             </w:r>
@@ -4472,7 +4632,7 @@
             <w:r>
               <w:t>Loading</w:t>
             </w:r>
-            <w:bookmarkEnd w:id="6"/>
+            <w:bookmarkEnd w:id="7"/>
             <w:proofErr w:type="spellEnd"/>
           </w:p>
         </w:tc>
@@ -4685,7 +4845,7 @@
               <w:jc w:val="center"/>
               <w:outlineLvl w:val="2"/>
             </w:pPr>
-            <w:bookmarkStart w:id="7" w:name="_Toc18255884"/>
+            <w:bookmarkStart w:id="8" w:name="_Toc20334869"/>
             <w:r>
               <w:lastRenderedPageBreak/>
               <w:t xml:space="preserve">Komponent: </w:t>
@@ -4694,7 +4854,7 @@
             <w:r>
               <w:t>LoaderPanel</w:t>
             </w:r>
-            <w:bookmarkEnd w:id="7"/>
+            <w:bookmarkEnd w:id="8"/>
             <w:proofErr w:type="spellEnd"/>
           </w:p>
         </w:tc>
@@ -4948,7 +5108,7 @@
               <w:jc w:val="center"/>
               <w:outlineLvl w:val="2"/>
             </w:pPr>
-            <w:bookmarkStart w:id="8" w:name="_Toc18255885"/>
+            <w:bookmarkStart w:id="9" w:name="_Toc20334870"/>
             <w:r>
               <w:t xml:space="preserve">Komponent: </w:t>
             </w:r>
@@ -4956,7 +5116,7 @@
             <w:r>
               <w:t>withErrorHandling</w:t>
             </w:r>
-            <w:bookmarkEnd w:id="8"/>
+            <w:bookmarkEnd w:id="9"/>
             <w:proofErr w:type="spellEnd"/>
           </w:p>
         </w:tc>
@@ -5174,11 +5334,11 @@
       <w:pPr>
         <w:pStyle w:val="Nagwek2"/>
       </w:pPr>
-      <w:bookmarkStart w:id="9" w:name="_Toc18255886"/>
+      <w:bookmarkStart w:id="10" w:name="_Toc20334871"/>
       <w:r>
         <w:t>Komponenty sekcji głównej (wyszukiwanie i przeglądanie informacji o serialu)</w:t>
       </w:r>
-      <w:bookmarkEnd w:id="9"/>
+      <w:bookmarkEnd w:id="10"/>
     </w:p>
     <w:tbl>
       <w:tblPr>
@@ -5208,7 +5368,7 @@
               <w:jc w:val="center"/>
               <w:outlineLvl w:val="2"/>
             </w:pPr>
-            <w:bookmarkStart w:id="10" w:name="_Toc18255887"/>
+            <w:bookmarkStart w:id="11" w:name="_Toc20334872"/>
             <w:r>
               <w:t xml:space="preserve">Komponent: </w:t>
             </w:r>
@@ -5216,7 +5376,7 @@
             <w:r>
               <w:t>Shows</w:t>
             </w:r>
-            <w:bookmarkEnd w:id="10"/>
+            <w:bookmarkEnd w:id="11"/>
             <w:proofErr w:type="spellEnd"/>
           </w:p>
         </w:tc>
@@ -5488,7 +5648,7 @@
               <w:jc w:val="center"/>
               <w:outlineLvl w:val="2"/>
             </w:pPr>
-            <w:bookmarkStart w:id="11" w:name="_Toc18255888"/>
+            <w:bookmarkStart w:id="12" w:name="_Toc20334873"/>
             <w:r>
               <w:t xml:space="preserve">Komponent: </w:t>
             </w:r>
@@ -5496,7 +5656,7 @@
             <w:r>
               <w:t>SearchBox</w:t>
             </w:r>
-            <w:bookmarkEnd w:id="11"/>
+            <w:bookmarkEnd w:id="12"/>
             <w:proofErr w:type="spellEnd"/>
           </w:p>
         </w:tc>
@@ -5792,7 +5952,7 @@
               <w:jc w:val="center"/>
               <w:outlineLvl w:val="2"/>
             </w:pPr>
-            <w:bookmarkStart w:id="12" w:name="_Toc18255889"/>
+            <w:bookmarkStart w:id="13" w:name="_Toc20334874"/>
             <w:r>
               <w:t xml:space="preserve">Komponent: </w:t>
             </w:r>
@@ -5800,7 +5960,7 @@
             <w:r>
               <w:t>InputBox</w:t>
             </w:r>
-            <w:bookmarkEnd w:id="12"/>
+            <w:bookmarkEnd w:id="13"/>
             <w:proofErr w:type="spellEnd"/>
           </w:p>
         </w:tc>
@@ -6010,7 +6170,7 @@
               <w:jc w:val="center"/>
               <w:outlineLvl w:val="2"/>
             </w:pPr>
-            <w:bookmarkStart w:id="13" w:name="_Toc18255890"/>
+            <w:bookmarkStart w:id="14" w:name="_Toc20334875"/>
             <w:r>
               <w:lastRenderedPageBreak/>
               <w:t xml:space="preserve">Komponent: </w:t>
@@ -6019,7 +6179,7 @@
             <w:r>
               <w:t>ResultList</w:t>
             </w:r>
-            <w:bookmarkEnd w:id="13"/>
+            <w:bookmarkEnd w:id="14"/>
             <w:proofErr w:type="spellEnd"/>
           </w:p>
         </w:tc>
@@ -6270,7 +6430,7 @@
               <w:jc w:val="center"/>
               <w:outlineLvl w:val="2"/>
             </w:pPr>
-            <w:bookmarkStart w:id="14" w:name="_Toc18255891"/>
+            <w:bookmarkStart w:id="15" w:name="_Toc20334876"/>
             <w:r>
               <w:t xml:space="preserve">Komponent: </w:t>
             </w:r>
@@ -6278,7 +6438,7 @@
             <w:r>
               <w:t>Pagination</w:t>
             </w:r>
-            <w:bookmarkEnd w:id="14"/>
+            <w:bookmarkEnd w:id="15"/>
             <w:proofErr w:type="spellEnd"/>
           </w:p>
         </w:tc>
@@ -6488,7 +6648,7 @@
               <w:jc w:val="center"/>
               <w:outlineLvl w:val="2"/>
             </w:pPr>
-            <w:bookmarkStart w:id="15" w:name="_Toc18255892"/>
+            <w:bookmarkStart w:id="16" w:name="_Toc20334877"/>
             <w:r>
               <w:t xml:space="preserve">Komponent: </w:t>
             </w:r>
@@ -6496,7 +6656,7 @@
             <w:r>
               <w:t>DetailsBox</w:t>
             </w:r>
-            <w:bookmarkEnd w:id="15"/>
+            <w:bookmarkEnd w:id="16"/>
             <w:proofErr w:type="spellEnd"/>
           </w:p>
         </w:tc>
@@ -6804,7 +6964,7 @@
               <w:jc w:val="center"/>
               <w:outlineLvl w:val="2"/>
             </w:pPr>
-            <w:bookmarkStart w:id="16" w:name="_Toc18255893"/>
+            <w:bookmarkStart w:id="17" w:name="_Toc20334878"/>
             <w:r>
               <w:t xml:space="preserve">Komponent: </w:t>
             </w:r>
@@ -6812,7 +6972,7 @@
             <w:r>
               <w:t>DetailsHeader</w:t>
             </w:r>
-            <w:bookmarkEnd w:id="16"/>
+            <w:bookmarkEnd w:id="17"/>
             <w:proofErr w:type="spellEnd"/>
           </w:p>
         </w:tc>
@@ -7052,7 +7212,7 @@
               <w:jc w:val="center"/>
               <w:outlineLvl w:val="2"/>
             </w:pPr>
-            <w:bookmarkStart w:id="17" w:name="_Toc18255894"/>
+            <w:bookmarkStart w:id="18" w:name="_Toc20334879"/>
             <w:r>
               <w:t xml:space="preserve">Komponent: </w:t>
             </w:r>
@@ -7060,7 +7220,7 @@
             <w:r>
               <w:t>DetailsMeta</w:t>
             </w:r>
-            <w:bookmarkEnd w:id="17"/>
+            <w:bookmarkEnd w:id="18"/>
             <w:proofErr w:type="spellEnd"/>
           </w:p>
         </w:tc>
@@ -7288,7 +7448,7 @@
               <w:jc w:val="center"/>
               <w:outlineLvl w:val="2"/>
             </w:pPr>
-            <w:bookmarkStart w:id="18" w:name="_Toc18255895"/>
+            <w:bookmarkStart w:id="19" w:name="_Toc20334880"/>
             <w:r>
               <w:lastRenderedPageBreak/>
               <w:t xml:space="preserve">Komponent: </w:t>
@@ -7297,7 +7457,7 @@
             <w:r>
               <w:t>SeasonsList</w:t>
             </w:r>
-            <w:bookmarkEnd w:id="18"/>
+            <w:bookmarkEnd w:id="19"/>
             <w:proofErr w:type="spellEnd"/>
           </w:p>
         </w:tc>
@@ -7555,7 +7715,7 @@
               <w:jc w:val="center"/>
               <w:outlineLvl w:val="2"/>
             </w:pPr>
-            <w:bookmarkStart w:id="19" w:name="_Toc18255896"/>
+            <w:bookmarkStart w:id="20" w:name="_Toc20334881"/>
             <w:r>
               <w:t xml:space="preserve">Komponent: </w:t>
             </w:r>
@@ -7563,7 +7723,7 @@
             <w:r>
               <w:t>MediaBox</w:t>
             </w:r>
-            <w:bookmarkEnd w:id="19"/>
+            <w:bookmarkEnd w:id="20"/>
             <w:proofErr w:type="spellEnd"/>
           </w:p>
         </w:tc>
@@ -7874,7 +8034,7 @@
               <w:jc w:val="center"/>
               <w:outlineLvl w:val="2"/>
             </w:pPr>
-            <w:bookmarkStart w:id="20" w:name="_Toc18255897"/>
+            <w:bookmarkStart w:id="21" w:name="_Toc20334882"/>
             <w:r>
               <w:t xml:space="preserve">Komponent: </w:t>
             </w:r>
@@ -7882,7 +8042,7 @@
             <w:r>
               <w:t>RecommendationBox</w:t>
             </w:r>
-            <w:bookmarkEnd w:id="20"/>
+            <w:bookmarkEnd w:id="21"/>
             <w:proofErr w:type="spellEnd"/>
           </w:p>
         </w:tc>
@@ -8130,7 +8290,7 @@
               <w:jc w:val="center"/>
               <w:outlineLvl w:val="2"/>
             </w:pPr>
-            <w:bookmarkStart w:id="21" w:name="_Toc18255898"/>
+            <w:bookmarkStart w:id="22" w:name="_Toc20334883"/>
             <w:r>
               <w:t xml:space="preserve">Komponent: </w:t>
             </w:r>
@@ -8138,7 +8298,7 @@
             <w:r>
               <w:t>FavoritesBox</w:t>
             </w:r>
-            <w:bookmarkEnd w:id="21"/>
+            <w:bookmarkEnd w:id="22"/>
             <w:proofErr w:type="spellEnd"/>
           </w:p>
         </w:tc>
@@ -8299,10 +8459,7 @@
               <w:t>–</w:t>
             </w:r>
             <w:r>
-              <w:t>konfiguracja aplikacji</w:t>
-            </w:r>
-            <w:r>
-              <w:t>, lista ulubionych, autoryzacja</w:t>
+              <w:t>konfiguracja aplikacji, lista ulubionych, autoryzacja</w:t>
             </w:r>
           </w:p>
         </w:tc>
@@ -8363,14 +8520,11 @@
       <w:pPr>
         <w:pStyle w:val="Nagwek2"/>
       </w:pPr>
-      <w:bookmarkStart w:id="22" w:name="_Toc18255899"/>
+      <w:bookmarkStart w:id="23" w:name="_Toc20334884"/>
       <w:r>
-        <w:t xml:space="preserve">Komponenty </w:t>
+        <w:t>Komponenty osi czasu</w:t>
       </w:r>
-      <w:r>
-        <w:t>osi czasu</w:t>
-      </w:r>
-      <w:bookmarkEnd w:id="22"/>
+      <w:bookmarkEnd w:id="23"/>
     </w:p>
     <w:tbl>
       <w:tblPr>
@@ -8400,7 +8554,7 @@
               <w:jc w:val="center"/>
               <w:outlineLvl w:val="2"/>
             </w:pPr>
-            <w:bookmarkStart w:id="23" w:name="_Toc18255900"/>
+            <w:bookmarkStart w:id="24" w:name="_Toc20334885"/>
             <w:r>
               <w:t xml:space="preserve">Komponent: </w:t>
             </w:r>
@@ -8408,7 +8562,7 @@
             <w:r>
               <w:t>Timeline</w:t>
             </w:r>
-            <w:bookmarkEnd w:id="23"/>
+            <w:bookmarkEnd w:id="24"/>
             <w:proofErr w:type="spellEnd"/>
           </w:p>
         </w:tc>
@@ -8653,14 +8807,11 @@
       <w:pPr>
         <w:pStyle w:val="Nagwek2"/>
       </w:pPr>
-      <w:bookmarkStart w:id="24" w:name="_Toc18255901"/>
+      <w:bookmarkStart w:id="25" w:name="_Toc20334886"/>
       <w:r>
-        <w:t xml:space="preserve">Komponenty </w:t>
+        <w:t>Komponenty zarządzania danymi użytkownika</w:t>
       </w:r>
-      <w:r>
-        <w:t>zarządzania danymi użytkownika</w:t>
-      </w:r>
-      <w:bookmarkEnd w:id="24"/>
+      <w:bookmarkEnd w:id="25"/>
     </w:p>
     <w:tbl>
       <w:tblPr>
@@ -8690,7 +8841,7 @@
               <w:jc w:val="center"/>
               <w:outlineLvl w:val="2"/>
             </w:pPr>
-            <w:bookmarkStart w:id="25" w:name="_Toc18255902"/>
+            <w:bookmarkStart w:id="26" w:name="_Toc20334887"/>
             <w:r>
               <w:t xml:space="preserve">Komponent: </w:t>
             </w:r>
@@ -8698,7 +8849,7 @@
             <w:r>
               <w:t>UserAdministration</w:t>
             </w:r>
-            <w:bookmarkEnd w:id="25"/>
+            <w:bookmarkEnd w:id="26"/>
             <w:proofErr w:type="spellEnd"/>
           </w:p>
         </w:tc>
@@ -8913,10 +9064,7 @@
         </w:tc>
       </w:tr>
     </w:tbl>
-    <w:p>
-      <w:bookmarkStart w:id="26" w:name="_GoBack"/>
-      <w:bookmarkEnd w:id="26"/>
-    </w:p>
+    <w:p/>
     <w:p>
       <w:pPr>
         <w:pStyle w:val="Nagwek1"/>
@@ -8925,9 +9073,11 @@
           <w:numId w:val="1"/>
         </w:numPr>
       </w:pPr>
+      <w:bookmarkStart w:id="27" w:name="_Toc20334888"/>
       <w:r>
         <w:t>Komunikacja z bazą danych</w:t>
       </w:r>
+      <w:bookmarkEnd w:id="27"/>
     </w:p>
     <w:p>
       <w:r>
@@ -8967,9 +9117,11 @@
       <w:pPr>
         <w:pStyle w:val="Nagwek2"/>
       </w:pPr>
+      <w:bookmarkStart w:id="28" w:name="_Toc20334889"/>
       <w:r>
         <w:t>Struktura danych</w:t>
       </w:r>
+      <w:bookmarkEnd w:id="28"/>
     </w:p>
     <w:p>
       <w:r>
@@ -10288,7 +10440,7 @@
 </file>
 
 <file path=customXml/itemProps1.xml><?xml version="1.0" encoding="utf-8"?>
-<ds:datastoreItem xmlns:ds="http://schemas.openxmlformats.org/officeDocument/2006/customXml" ds:itemID="{602A161C-C689-487B-B2F9-2AD51FE8EED7}">
+<ds:datastoreItem xmlns:ds="http://schemas.openxmlformats.org/officeDocument/2006/customXml" ds:itemID="{84E5FD4C-F4B4-4F31-92C4-5500A4F409B4}">
   <ds:schemaRefs>
     <ds:schemaRef ds:uri="http://schemas.openxmlformats.org/officeDocument/2006/bibliography"/>
   </ds:schemaRefs>

</xml_diff>